<commit_message>
31 oct exception handling examples
31 oct exception handling examples
</commit_message>
<xml_diff>
--- a/quiz/Moodle_MCQ_Template_New_2020-Demo_29march.docx
+++ b/quiz/Moodle_MCQ_Template_New_2020-Demo_29march.docx
@@ -1,6 +1,6 @@
 
 <file path=word/document.xml><?xml version="1.0" encoding="utf-8"?>
-<w:document xmlns:wpc="http://schemas.microsoft.com/office/word/2010/wordprocessingCanvas" xmlns:cx="http://schemas.microsoft.com/office/drawing/2014/chartex" xmlns:cx1="http://schemas.microsoft.com/office/drawing/2015/9/8/chartex" xmlns:cx2="http://schemas.microsoft.com/office/drawing/2015/10/21/chartex" xmlns:cx3="http://schemas.microsoft.com/office/drawing/2016/5/9/chartex" xmlns:cx4="http://schemas.microsoft.com/office/drawing/2016/5/10/chartex" xmlns:cx5="http://schemas.microsoft.com/office/drawing/2016/5/11/chartex" xmlns:cx6="http://schemas.microsoft.com/office/drawing/2016/5/12/chartex" xmlns:cx7="http://schemas.microsoft.com/office/drawing/2016/5/13/chartex" xmlns:cx8="http://schemas.microsoft.com/office/drawing/2016/5/14/chartex" xmlns:mc="http://schemas.openxmlformats.org/markup-compatibility/2006" xmlns:aink="http://schemas.microsoft.com/office/drawing/2016/ink" xmlns:am3d="http://schemas.microsoft.com/office/drawing/2017/model3d" xmlns:o="urn:schemas-microsoft-com:office:office" xmlns:r="http://schemas.openxmlformats.org/officeDocument/2006/relationships" xmlns:m="http://schemas.openxmlformats.org/officeDocument/2006/math" xmlns:v="urn:schemas-microsoft-com:vml" xmlns:wp14="http://schemas.microsoft.com/office/word/2010/wordprocessingDrawing" xmlns:wp="http://schemas.openxmlformats.org/drawingml/2006/wordprocessingDrawing" xmlns:w10="urn:schemas-microsoft-com:office:word" xmlns:w="http://schemas.openxmlformats.org/wordprocessingml/2006/main" xmlns:w14="http://schemas.microsoft.com/office/word/2010/wordml" xmlns:w15="http://schemas.microsoft.com/office/word/2012/wordml" xmlns:w16cex="http://schemas.microsoft.com/office/word/2018/wordml/cex" xmlns:w16cid="http://schemas.microsoft.com/office/word/2016/wordml/cid" xmlns:w16="http://schemas.microsoft.com/office/word/2018/wordml" xmlns:w16sdtdh="http://schemas.microsoft.com/office/word/2020/wordml/sdtdatahash" xmlns:w16se="http://schemas.microsoft.com/office/word/2015/wordml/symex" xmlns:wpg="http://schemas.microsoft.com/office/word/2010/wordprocessingGroup" xmlns:wpi="http://schemas.microsoft.com/office/word/2010/wordprocessingInk" xmlns:wne="http://schemas.microsoft.com/office/word/2006/wordml" xmlns:wps="http://schemas.microsoft.com/office/word/2010/wordprocessingShape" mc:Ignorable="w14 w15 w16se w16cid w16 w16cex w16sdtdh wp14">
+<w:document xmlns:wpc="http://schemas.microsoft.com/office/word/2010/wordprocessingCanvas" xmlns:cx="http://schemas.microsoft.com/office/drawing/2014/chartex" xmlns:cx1="http://schemas.microsoft.com/office/drawing/2015/9/8/chartex" xmlns:cx2="http://schemas.microsoft.com/office/drawing/2015/10/21/chartex" xmlns:cx3="http://schemas.microsoft.com/office/drawing/2016/5/9/chartex" xmlns:cx4="http://schemas.microsoft.com/office/drawing/2016/5/10/chartex" xmlns:cx5="http://schemas.microsoft.com/office/drawing/2016/5/11/chartex" xmlns:cx6="http://schemas.microsoft.com/office/drawing/2016/5/12/chartex" xmlns:cx7="http://schemas.microsoft.com/office/drawing/2016/5/13/chartex" xmlns:cx8="http://schemas.microsoft.com/office/drawing/2016/5/14/chartex" xmlns:mc="http://schemas.openxmlformats.org/markup-compatibility/2006" xmlns:aink="http://schemas.microsoft.com/office/drawing/2016/ink" xmlns:am3d="http://schemas.microsoft.com/office/drawing/2017/model3d" xmlns:o="urn:schemas-microsoft-com:office:office" xmlns:oel="http://schemas.microsoft.com/office/2019/extlst" xmlns:r="http://schemas.openxmlformats.org/officeDocument/2006/relationships" xmlns:m="http://schemas.openxmlformats.org/officeDocument/2006/math" xmlns:v="urn:schemas-microsoft-com:vml" xmlns:wp14="http://schemas.microsoft.com/office/word/2010/wordprocessingDrawing" xmlns:wp="http://schemas.openxmlformats.org/drawingml/2006/wordprocessingDrawing" xmlns:w10="urn:schemas-microsoft-com:office:word" xmlns:w="http://schemas.openxmlformats.org/wordprocessingml/2006/main" xmlns:w14="http://schemas.microsoft.com/office/word/2010/wordml" xmlns:w15="http://schemas.microsoft.com/office/word/2012/wordml" xmlns:w16cex="http://schemas.microsoft.com/office/word/2018/wordml/cex" xmlns:w16cid="http://schemas.microsoft.com/office/word/2016/wordml/cid" xmlns:w16="http://schemas.microsoft.com/office/word/2018/wordml" xmlns:w16sdtdh="http://schemas.microsoft.com/office/word/2020/wordml/sdtdatahash" xmlns:w16se="http://schemas.microsoft.com/office/word/2015/wordml/symex" xmlns:wpg="http://schemas.microsoft.com/office/word/2010/wordprocessingGroup" xmlns:wpi="http://schemas.microsoft.com/office/word/2010/wordprocessingInk" xmlns:wne="http://schemas.microsoft.com/office/word/2006/wordml" xmlns:wps="http://schemas.microsoft.com/office/word/2010/wordprocessingShape" mc:Ignorable="w14 w15 w16se w16cid w16 w16cex w16sdtdh wp14">
   <w:body>
     <w:p>
       <w:pPr>
@@ -15872,10 +15872,10 @@
         <w:tblLook w:val="04A0" w:firstRow="1" w:lastRow="0" w:firstColumn="1" w:lastColumn="0" w:noHBand="0" w:noVBand="1"/>
       </w:tblPr>
       <w:tblGrid>
-        <w:gridCol w:w="639"/>
-        <w:gridCol w:w="3189"/>
-        <w:gridCol w:w="3827"/>
-        <w:gridCol w:w="642"/>
+        <w:gridCol w:w="583"/>
+        <w:gridCol w:w="3634"/>
+        <w:gridCol w:w="3494"/>
+        <w:gridCol w:w="586"/>
       </w:tblGrid>
       <w:tr>
         <w:trPr>
@@ -16654,7 +16654,21 @@
                 <w:color w:val="000000" w:themeColor="text1"/>
                 <w:szCs w:val="20"/>
               </w:rPr>
-              <w:t>then you have to initialize it at the time of declaration only.</w:t>
+              <w:t xml:space="preserve">then you </w:t>
+            </w:r>
+            <w:r>
+              <w:rPr>
+                <w:color w:val="000000" w:themeColor="text1"/>
+                <w:szCs w:val="20"/>
+              </w:rPr>
+              <w:t>should</w:t>
+            </w:r>
+            <w:r>
+              <w:rPr>
+                <w:color w:val="000000" w:themeColor="text1"/>
+                <w:szCs w:val="20"/>
+              </w:rPr>
+              <w:t xml:space="preserve"> to initialize it at the time of declaration only.</w:t>
             </w:r>
           </w:p>
           <w:p>
@@ -16802,6 +16816,13 @@
               <w:t xml:space="preserve">) method of Object class is implemented in such a way that it displays </w:t>
             </w:r>
             <w:proofErr w:type="spellStart"/>
+            <w:r>
+              <w:rPr>
+                <w:color w:val="000000" w:themeColor="text1"/>
+                <w:szCs w:val="20"/>
+              </w:rPr>
+              <w:t>packagename.</w:t>
+            </w:r>
             <w:r>
               <w:rPr>
                 <w:color w:val="000000" w:themeColor="text1"/>
@@ -20581,7 +20602,7 @@
 </file>
 
 <file path=word/endnotes.xml><?xml version="1.0" encoding="utf-8"?>
-<w:endnotes xmlns:wpc="http://schemas.microsoft.com/office/word/2010/wordprocessingCanvas" xmlns:cx="http://schemas.microsoft.com/office/drawing/2014/chartex" xmlns:cx1="http://schemas.microsoft.com/office/drawing/2015/9/8/chartex" xmlns:cx2="http://schemas.microsoft.com/office/drawing/2015/10/21/chartex" xmlns:cx3="http://schemas.microsoft.com/office/drawing/2016/5/9/chartex" xmlns:cx4="http://schemas.microsoft.com/office/drawing/2016/5/10/chartex" xmlns:cx5="http://schemas.microsoft.com/office/drawing/2016/5/11/chartex" xmlns:cx6="http://schemas.microsoft.com/office/drawing/2016/5/12/chartex" xmlns:cx7="http://schemas.microsoft.com/office/drawing/2016/5/13/chartex" xmlns:cx8="http://schemas.microsoft.com/office/drawing/2016/5/14/chartex" xmlns:mc="http://schemas.openxmlformats.org/markup-compatibility/2006" xmlns:aink="http://schemas.microsoft.com/office/drawing/2016/ink" xmlns:am3d="http://schemas.microsoft.com/office/drawing/2017/model3d" xmlns:o="urn:schemas-microsoft-com:office:office" xmlns:r="http://schemas.openxmlformats.org/officeDocument/2006/relationships" xmlns:m="http://schemas.openxmlformats.org/officeDocument/2006/math" xmlns:v="urn:schemas-microsoft-com:vml" xmlns:wp14="http://schemas.microsoft.com/office/word/2010/wordprocessingDrawing" xmlns:wp="http://schemas.openxmlformats.org/drawingml/2006/wordprocessingDrawing" xmlns:w10="urn:schemas-microsoft-com:office:word" xmlns:w="http://schemas.openxmlformats.org/wordprocessingml/2006/main" xmlns:w14="http://schemas.microsoft.com/office/word/2010/wordml" xmlns:w15="http://schemas.microsoft.com/office/word/2012/wordml" xmlns:w16cex="http://schemas.microsoft.com/office/word/2018/wordml/cex" xmlns:w16cid="http://schemas.microsoft.com/office/word/2016/wordml/cid" xmlns:w16="http://schemas.microsoft.com/office/word/2018/wordml" xmlns:w16sdtdh="http://schemas.microsoft.com/office/word/2020/wordml/sdtdatahash" xmlns:w16se="http://schemas.microsoft.com/office/word/2015/wordml/symex" xmlns:wpg="http://schemas.microsoft.com/office/word/2010/wordprocessingGroup" xmlns:wpi="http://schemas.microsoft.com/office/word/2010/wordprocessingInk" xmlns:wne="http://schemas.microsoft.com/office/word/2006/wordml" xmlns:wps="http://schemas.microsoft.com/office/word/2010/wordprocessingShape" mc:Ignorable="w14 w15 w16se w16cid w16 w16cex w16sdtdh wp14">
+<w:endnotes xmlns:wpc="http://schemas.microsoft.com/office/word/2010/wordprocessingCanvas" xmlns:cx="http://schemas.microsoft.com/office/drawing/2014/chartex" xmlns:cx1="http://schemas.microsoft.com/office/drawing/2015/9/8/chartex" xmlns:cx2="http://schemas.microsoft.com/office/drawing/2015/10/21/chartex" xmlns:cx3="http://schemas.microsoft.com/office/drawing/2016/5/9/chartex" xmlns:cx4="http://schemas.microsoft.com/office/drawing/2016/5/10/chartex" xmlns:cx5="http://schemas.microsoft.com/office/drawing/2016/5/11/chartex" xmlns:cx6="http://schemas.microsoft.com/office/drawing/2016/5/12/chartex" xmlns:cx7="http://schemas.microsoft.com/office/drawing/2016/5/13/chartex" xmlns:cx8="http://schemas.microsoft.com/office/drawing/2016/5/14/chartex" xmlns:mc="http://schemas.openxmlformats.org/markup-compatibility/2006" xmlns:aink="http://schemas.microsoft.com/office/drawing/2016/ink" xmlns:am3d="http://schemas.microsoft.com/office/drawing/2017/model3d" xmlns:o="urn:schemas-microsoft-com:office:office" xmlns:oel="http://schemas.microsoft.com/office/2019/extlst" xmlns:r="http://schemas.openxmlformats.org/officeDocument/2006/relationships" xmlns:m="http://schemas.openxmlformats.org/officeDocument/2006/math" xmlns:v="urn:schemas-microsoft-com:vml" xmlns:wp14="http://schemas.microsoft.com/office/word/2010/wordprocessingDrawing" xmlns:wp="http://schemas.openxmlformats.org/drawingml/2006/wordprocessingDrawing" xmlns:w10="urn:schemas-microsoft-com:office:word" xmlns:w="http://schemas.openxmlformats.org/wordprocessingml/2006/main" xmlns:w14="http://schemas.microsoft.com/office/word/2010/wordml" xmlns:w15="http://schemas.microsoft.com/office/word/2012/wordml" xmlns:w16cex="http://schemas.microsoft.com/office/word/2018/wordml/cex" xmlns:w16cid="http://schemas.microsoft.com/office/word/2016/wordml/cid" xmlns:w16="http://schemas.microsoft.com/office/word/2018/wordml" xmlns:w16sdtdh="http://schemas.microsoft.com/office/word/2020/wordml/sdtdatahash" xmlns:w16se="http://schemas.microsoft.com/office/word/2015/wordml/symex" xmlns:wpg="http://schemas.microsoft.com/office/word/2010/wordprocessingGroup" xmlns:wpi="http://schemas.microsoft.com/office/word/2010/wordprocessingInk" xmlns:wne="http://schemas.microsoft.com/office/word/2006/wordml" xmlns:wps="http://schemas.microsoft.com/office/word/2010/wordprocessingShape" mc:Ignorable="w14 w15 w16se w16cid w16 w16cex w16sdtdh wp14">
   <w:endnote w:type="separator" w:id="-1">
     <w:p>
       <w:pPr>
@@ -20606,7 +20627,7 @@
 </file>
 
 <file path=word/footer1.xml><?xml version="1.0" encoding="utf-8"?>
-<w:ftr xmlns:wpc="http://schemas.microsoft.com/office/word/2010/wordprocessingCanvas" xmlns:cx="http://schemas.microsoft.com/office/drawing/2014/chartex" xmlns:cx1="http://schemas.microsoft.com/office/drawing/2015/9/8/chartex" xmlns:cx2="http://schemas.microsoft.com/office/drawing/2015/10/21/chartex" xmlns:cx3="http://schemas.microsoft.com/office/drawing/2016/5/9/chartex" xmlns:cx4="http://schemas.microsoft.com/office/drawing/2016/5/10/chartex" xmlns:cx5="http://schemas.microsoft.com/office/drawing/2016/5/11/chartex" xmlns:cx6="http://schemas.microsoft.com/office/drawing/2016/5/12/chartex" xmlns:cx7="http://schemas.microsoft.com/office/drawing/2016/5/13/chartex" xmlns:cx8="http://schemas.microsoft.com/office/drawing/2016/5/14/chartex" xmlns:mc="http://schemas.openxmlformats.org/markup-compatibility/2006" xmlns:aink="http://schemas.microsoft.com/office/drawing/2016/ink" xmlns:am3d="http://schemas.microsoft.com/office/drawing/2017/model3d" xmlns:o="urn:schemas-microsoft-com:office:office" xmlns:r="http://schemas.openxmlformats.org/officeDocument/2006/relationships" xmlns:m="http://schemas.openxmlformats.org/officeDocument/2006/math" xmlns:v="urn:schemas-microsoft-com:vml" xmlns:wp14="http://schemas.microsoft.com/office/word/2010/wordprocessingDrawing" xmlns:wp="http://schemas.openxmlformats.org/drawingml/2006/wordprocessingDrawing" xmlns:w10="urn:schemas-microsoft-com:office:word" xmlns:w="http://schemas.openxmlformats.org/wordprocessingml/2006/main" xmlns:w14="http://schemas.microsoft.com/office/word/2010/wordml" xmlns:w15="http://schemas.microsoft.com/office/word/2012/wordml" xmlns:w16cex="http://schemas.microsoft.com/office/word/2018/wordml/cex" xmlns:w16cid="http://schemas.microsoft.com/office/word/2016/wordml/cid" xmlns:w16="http://schemas.microsoft.com/office/word/2018/wordml" xmlns:w16sdtdh="http://schemas.microsoft.com/office/word/2020/wordml/sdtdatahash" xmlns:w16se="http://schemas.microsoft.com/office/word/2015/wordml/symex" xmlns:wpg="http://schemas.microsoft.com/office/word/2010/wordprocessingGroup" xmlns:wpi="http://schemas.microsoft.com/office/word/2010/wordprocessingInk" xmlns:wne="http://schemas.microsoft.com/office/word/2006/wordml" xmlns:wps="http://schemas.microsoft.com/office/word/2010/wordprocessingShape" mc:Ignorable="w14 w15 w16se w16cid w16 w16cex w16sdtdh wp14">
+<w:ftr xmlns:wpc="http://schemas.microsoft.com/office/word/2010/wordprocessingCanvas" xmlns:cx="http://schemas.microsoft.com/office/drawing/2014/chartex" xmlns:cx1="http://schemas.microsoft.com/office/drawing/2015/9/8/chartex" xmlns:cx2="http://schemas.microsoft.com/office/drawing/2015/10/21/chartex" xmlns:cx3="http://schemas.microsoft.com/office/drawing/2016/5/9/chartex" xmlns:cx4="http://schemas.microsoft.com/office/drawing/2016/5/10/chartex" xmlns:cx5="http://schemas.microsoft.com/office/drawing/2016/5/11/chartex" xmlns:cx6="http://schemas.microsoft.com/office/drawing/2016/5/12/chartex" xmlns:cx7="http://schemas.microsoft.com/office/drawing/2016/5/13/chartex" xmlns:cx8="http://schemas.microsoft.com/office/drawing/2016/5/14/chartex" xmlns:mc="http://schemas.openxmlformats.org/markup-compatibility/2006" xmlns:aink="http://schemas.microsoft.com/office/drawing/2016/ink" xmlns:am3d="http://schemas.microsoft.com/office/drawing/2017/model3d" xmlns:o="urn:schemas-microsoft-com:office:office" xmlns:oel="http://schemas.microsoft.com/office/2019/extlst" xmlns:r="http://schemas.openxmlformats.org/officeDocument/2006/relationships" xmlns:m="http://schemas.openxmlformats.org/officeDocument/2006/math" xmlns:v="urn:schemas-microsoft-com:vml" xmlns:wp14="http://schemas.microsoft.com/office/word/2010/wordprocessingDrawing" xmlns:wp="http://schemas.openxmlformats.org/drawingml/2006/wordprocessingDrawing" xmlns:w10="urn:schemas-microsoft-com:office:word" xmlns:w="http://schemas.openxmlformats.org/wordprocessingml/2006/main" xmlns:w14="http://schemas.microsoft.com/office/word/2010/wordml" xmlns:w15="http://schemas.microsoft.com/office/word/2012/wordml" xmlns:w16cex="http://schemas.microsoft.com/office/word/2018/wordml/cex" xmlns:w16cid="http://schemas.microsoft.com/office/word/2016/wordml/cid" xmlns:w16="http://schemas.microsoft.com/office/word/2018/wordml" xmlns:w16sdtdh="http://schemas.microsoft.com/office/word/2020/wordml/sdtdatahash" xmlns:w16se="http://schemas.microsoft.com/office/word/2015/wordml/symex" xmlns:wpg="http://schemas.microsoft.com/office/word/2010/wordprocessingGroup" xmlns:wpi="http://schemas.microsoft.com/office/word/2010/wordprocessingInk" xmlns:wne="http://schemas.microsoft.com/office/word/2006/wordml" xmlns:wps="http://schemas.microsoft.com/office/word/2010/wordprocessingShape" mc:Ignorable="w14 w15 w16se w16cid w16 w16cex w16sdtdh wp14">
   <w:p>
     <w:pPr>
       <w:pStyle w:val="Footer"/>
@@ -20640,7 +20661,7 @@
 </file>
 
 <file path=word/footnotes.xml><?xml version="1.0" encoding="utf-8"?>
-<w:footnotes xmlns:wpc="http://schemas.microsoft.com/office/word/2010/wordprocessingCanvas" xmlns:cx="http://schemas.microsoft.com/office/drawing/2014/chartex" xmlns:cx1="http://schemas.microsoft.com/office/drawing/2015/9/8/chartex" xmlns:cx2="http://schemas.microsoft.com/office/drawing/2015/10/21/chartex" xmlns:cx3="http://schemas.microsoft.com/office/drawing/2016/5/9/chartex" xmlns:cx4="http://schemas.microsoft.com/office/drawing/2016/5/10/chartex" xmlns:cx5="http://schemas.microsoft.com/office/drawing/2016/5/11/chartex" xmlns:cx6="http://schemas.microsoft.com/office/drawing/2016/5/12/chartex" xmlns:cx7="http://schemas.microsoft.com/office/drawing/2016/5/13/chartex" xmlns:cx8="http://schemas.microsoft.com/office/drawing/2016/5/14/chartex" xmlns:mc="http://schemas.openxmlformats.org/markup-compatibility/2006" xmlns:aink="http://schemas.microsoft.com/office/drawing/2016/ink" xmlns:am3d="http://schemas.microsoft.com/office/drawing/2017/model3d" xmlns:o="urn:schemas-microsoft-com:office:office" xmlns:r="http://schemas.openxmlformats.org/officeDocument/2006/relationships" xmlns:m="http://schemas.openxmlformats.org/officeDocument/2006/math" xmlns:v="urn:schemas-microsoft-com:vml" xmlns:wp14="http://schemas.microsoft.com/office/word/2010/wordprocessingDrawing" xmlns:wp="http://schemas.openxmlformats.org/drawingml/2006/wordprocessingDrawing" xmlns:w10="urn:schemas-microsoft-com:office:word" xmlns:w="http://schemas.openxmlformats.org/wordprocessingml/2006/main" xmlns:w14="http://schemas.microsoft.com/office/word/2010/wordml" xmlns:w15="http://schemas.microsoft.com/office/word/2012/wordml" xmlns:w16cex="http://schemas.microsoft.com/office/word/2018/wordml/cex" xmlns:w16cid="http://schemas.microsoft.com/office/word/2016/wordml/cid" xmlns:w16="http://schemas.microsoft.com/office/word/2018/wordml" xmlns:w16sdtdh="http://schemas.microsoft.com/office/word/2020/wordml/sdtdatahash" xmlns:w16se="http://schemas.microsoft.com/office/word/2015/wordml/symex" xmlns:wpg="http://schemas.microsoft.com/office/word/2010/wordprocessingGroup" xmlns:wpi="http://schemas.microsoft.com/office/word/2010/wordprocessingInk" xmlns:wne="http://schemas.microsoft.com/office/word/2006/wordml" xmlns:wps="http://schemas.microsoft.com/office/word/2010/wordprocessingShape" mc:Ignorable="w14 w15 w16se w16cid w16 w16cex w16sdtdh wp14">
+<w:footnotes xmlns:wpc="http://schemas.microsoft.com/office/word/2010/wordprocessingCanvas" xmlns:cx="http://schemas.microsoft.com/office/drawing/2014/chartex" xmlns:cx1="http://schemas.microsoft.com/office/drawing/2015/9/8/chartex" xmlns:cx2="http://schemas.microsoft.com/office/drawing/2015/10/21/chartex" xmlns:cx3="http://schemas.microsoft.com/office/drawing/2016/5/9/chartex" xmlns:cx4="http://schemas.microsoft.com/office/drawing/2016/5/10/chartex" xmlns:cx5="http://schemas.microsoft.com/office/drawing/2016/5/11/chartex" xmlns:cx6="http://schemas.microsoft.com/office/drawing/2016/5/12/chartex" xmlns:cx7="http://schemas.microsoft.com/office/drawing/2016/5/13/chartex" xmlns:cx8="http://schemas.microsoft.com/office/drawing/2016/5/14/chartex" xmlns:mc="http://schemas.openxmlformats.org/markup-compatibility/2006" xmlns:aink="http://schemas.microsoft.com/office/drawing/2016/ink" xmlns:am3d="http://schemas.microsoft.com/office/drawing/2017/model3d" xmlns:o="urn:schemas-microsoft-com:office:office" xmlns:oel="http://schemas.microsoft.com/office/2019/extlst" xmlns:r="http://schemas.openxmlformats.org/officeDocument/2006/relationships" xmlns:m="http://schemas.openxmlformats.org/officeDocument/2006/math" xmlns:v="urn:schemas-microsoft-com:vml" xmlns:wp14="http://schemas.microsoft.com/office/word/2010/wordprocessingDrawing" xmlns:wp="http://schemas.openxmlformats.org/drawingml/2006/wordprocessingDrawing" xmlns:w10="urn:schemas-microsoft-com:office:word" xmlns:w="http://schemas.openxmlformats.org/wordprocessingml/2006/main" xmlns:w14="http://schemas.microsoft.com/office/word/2010/wordml" xmlns:w15="http://schemas.microsoft.com/office/word/2012/wordml" xmlns:w16cex="http://schemas.microsoft.com/office/word/2018/wordml/cex" xmlns:w16cid="http://schemas.microsoft.com/office/word/2016/wordml/cid" xmlns:w16="http://schemas.microsoft.com/office/word/2018/wordml" xmlns:w16sdtdh="http://schemas.microsoft.com/office/word/2020/wordml/sdtdatahash" xmlns:w16se="http://schemas.microsoft.com/office/word/2015/wordml/symex" xmlns:wpg="http://schemas.microsoft.com/office/word/2010/wordprocessingGroup" xmlns:wpi="http://schemas.microsoft.com/office/word/2010/wordprocessingInk" xmlns:wne="http://schemas.microsoft.com/office/word/2006/wordml" xmlns:wps="http://schemas.microsoft.com/office/word/2010/wordprocessingShape" mc:Ignorable="w14 w15 w16se w16cid w16 w16cex w16sdtdh wp14">
   <w:footnote w:type="separator" w:id="-1">
     <w:p>
       <w:pPr>
@@ -20665,7 +20686,7 @@
 </file>
 
 <file path=word/numbering.xml><?xml version="1.0" encoding="utf-8"?>
-<w:numbering xmlns:wpc="http://schemas.microsoft.com/office/word/2010/wordprocessingCanvas" xmlns:cx="http://schemas.microsoft.com/office/drawing/2014/chartex" xmlns:cx1="http://schemas.microsoft.com/office/drawing/2015/9/8/chartex" xmlns:cx2="http://schemas.microsoft.com/office/drawing/2015/10/21/chartex" xmlns:cx3="http://schemas.microsoft.com/office/drawing/2016/5/9/chartex" xmlns:cx4="http://schemas.microsoft.com/office/drawing/2016/5/10/chartex" xmlns:cx5="http://schemas.microsoft.com/office/drawing/2016/5/11/chartex" xmlns:cx6="http://schemas.microsoft.com/office/drawing/2016/5/12/chartex" xmlns:cx7="http://schemas.microsoft.com/office/drawing/2016/5/13/chartex" xmlns:cx8="http://schemas.microsoft.com/office/drawing/2016/5/14/chartex" xmlns:mc="http://schemas.openxmlformats.org/markup-compatibility/2006" xmlns:aink="http://schemas.microsoft.com/office/drawing/2016/ink" xmlns:am3d="http://schemas.microsoft.com/office/drawing/2017/model3d" xmlns:o="urn:schemas-microsoft-com:office:office" xmlns:r="http://schemas.openxmlformats.org/officeDocument/2006/relationships" xmlns:m="http://schemas.openxmlformats.org/officeDocument/2006/math" xmlns:v="urn:schemas-microsoft-com:vml" xmlns:wp14="http://schemas.microsoft.com/office/word/2010/wordprocessingDrawing" xmlns:wp="http://schemas.openxmlformats.org/drawingml/2006/wordprocessingDrawing" xmlns:w10="urn:schemas-microsoft-com:office:word" xmlns:w="http://schemas.openxmlformats.org/wordprocessingml/2006/main" xmlns:w14="http://schemas.microsoft.com/office/word/2010/wordml" xmlns:w15="http://schemas.microsoft.com/office/word/2012/wordml" xmlns:w16cex="http://schemas.microsoft.com/office/word/2018/wordml/cex" xmlns:w16cid="http://schemas.microsoft.com/office/word/2016/wordml/cid" xmlns:w16="http://schemas.microsoft.com/office/word/2018/wordml" xmlns:w16sdtdh="http://schemas.microsoft.com/office/word/2020/wordml/sdtdatahash" xmlns:w16se="http://schemas.microsoft.com/office/word/2015/wordml/symex" xmlns:wpg="http://schemas.microsoft.com/office/word/2010/wordprocessingGroup" xmlns:wpi="http://schemas.microsoft.com/office/word/2010/wordprocessingInk" xmlns:wne="http://schemas.microsoft.com/office/word/2006/wordml" xmlns:wps="http://schemas.microsoft.com/office/word/2010/wordprocessingShape" mc:Ignorable="w14 w15 w16se w16cid w16 w16cex w16sdtdh wp14">
+<w:numbering xmlns:wpc="http://schemas.microsoft.com/office/word/2010/wordprocessingCanvas" xmlns:cx="http://schemas.microsoft.com/office/drawing/2014/chartex" xmlns:cx1="http://schemas.microsoft.com/office/drawing/2015/9/8/chartex" xmlns:cx2="http://schemas.microsoft.com/office/drawing/2015/10/21/chartex" xmlns:cx3="http://schemas.microsoft.com/office/drawing/2016/5/9/chartex" xmlns:cx4="http://schemas.microsoft.com/office/drawing/2016/5/10/chartex" xmlns:cx5="http://schemas.microsoft.com/office/drawing/2016/5/11/chartex" xmlns:cx6="http://schemas.microsoft.com/office/drawing/2016/5/12/chartex" xmlns:cx7="http://schemas.microsoft.com/office/drawing/2016/5/13/chartex" xmlns:cx8="http://schemas.microsoft.com/office/drawing/2016/5/14/chartex" xmlns:mc="http://schemas.openxmlformats.org/markup-compatibility/2006" xmlns:aink="http://schemas.microsoft.com/office/drawing/2016/ink" xmlns:am3d="http://schemas.microsoft.com/office/drawing/2017/model3d" xmlns:o="urn:schemas-microsoft-com:office:office" xmlns:oel="http://schemas.microsoft.com/office/2019/extlst" xmlns:r="http://schemas.openxmlformats.org/officeDocument/2006/relationships" xmlns:m="http://schemas.openxmlformats.org/officeDocument/2006/math" xmlns:v="urn:schemas-microsoft-com:vml" xmlns:wp14="http://schemas.microsoft.com/office/word/2010/wordprocessingDrawing" xmlns:wp="http://schemas.openxmlformats.org/drawingml/2006/wordprocessingDrawing" xmlns:w10="urn:schemas-microsoft-com:office:word" xmlns:w="http://schemas.openxmlformats.org/wordprocessingml/2006/main" xmlns:w14="http://schemas.microsoft.com/office/word/2010/wordml" xmlns:w15="http://schemas.microsoft.com/office/word/2012/wordml" xmlns:w16cex="http://schemas.microsoft.com/office/word/2018/wordml/cex" xmlns:w16cid="http://schemas.microsoft.com/office/word/2016/wordml/cid" xmlns:w16="http://schemas.microsoft.com/office/word/2018/wordml" xmlns:w16sdtdh="http://schemas.microsoft.com/office/word/2020/wordml/sdtdatahash" xmlns:w16se="http://schemas.microsoft.com/office/word/2015/wordml/symex" xmlns:wpg="http://schemas.microsoft.com/office/word/2010/wordprocessingGroup" xmlns:wpi="http://schemas.microsoft.com/office/word/2010/wordprocessingInk" xmlns:wne="http://schemas.microsoft.com/office/word/2006/wordml" xmlns:wps="http://schemas.microsoft.com/office/word/2010/wordprocessingShape" mc:Ignorable="w14 w15 w16se w16cid w16 w16cex w16sdtdh wp14">
   <w:abstractNum w:abstractNumId="0" w15:restartNumberingAfterBreak="0">
     <w:nsid w:val="01F13BF6"/>
     <w:multiLevelType w:val="multilevel"/>
@@ -22856,7 +22877,7 @@
       </w:pPr>
     </w:lvl>
   </w:abstractNum>
-  <w:num w:numId="1">
+  <w:num w:numId="1" w16cid:durableId="1006634053">
     <w:abstractNumId w:val="1"/>
     <w:lvlOverride w:ilvl="0">
       <w:startOverride w:val="1"/>
@@ -22886,7 +22907,7 @@
       <w:startOverride w:val="1"/>
     </w:lvlOverride>
   </w:num>
-  <w:num w:numId="2">
+  <w:num w:numId="2" w16cid:durableId="2086565977">
     <w:abstractNumId w:val="2"/>
     <w:lvlOverride w:ilvl="0"/>
     <w:lvlOverride w:ilvl="1"/>
@@ -22908,7 +22929,7 @@
       <w:startOverride w:val="1"/>
     </w:lvlOverride>
   </w:num>
-  <w:num w:numId="3">
+  <w:num w:numId="3" w16cid:durableId="333730171">
     <w:abstractNumId w:val="3"/>
     <w:lvlOverride w:ilvl="0">
       <w:startOverride w:val="1"/>
@@ -22938,7 +22959,7 @@
       <w:startOverride w:val="1"/>
     </w:lvlOverride>
   </w:num>
-  <w:num w:numId="4">
+  <w:num w:numId="4" w16cid:durableId="1475678365">
     <w:abstractNumId w:val="4"/>
     <w:lvlOverride w:ilvl="0">
       <w:startOverride w:val="1"/>
@@ -22968,7 +22989,7 @@
       <w:startOverride w:val="1"/>
     </w:lvlOverride>
   </w:num>
-  <w:num w:numId="5">
+  <w:num w:numId="5" w16cid:durableId="315573192">
     <w:abstractNumId w:val="5"/>
     <w:lvlOverride w:ilvl="0">
       <w:startOverride w:val="1"/>
@@ -22998,7 +23019,7 @@
       <w:startOverride w:val="1"/>
     </w:lvlOverride>
   </w:num>
-  <w:num w:numId="6">
+  <w:num w:numId="6" w16cid:durableId="1956671783">
     <w:abstractNumId w:val="6"/>
     <w:lvlOverride w:ilvl="0">
       <w:startOverride w:val="1"/>
@@ -23028,7 +23049,7 @@
       <w:startOverride w:val="1"/>
     </w:lvlOverride>
   </w:num>
-  <w:num w:numId="7">
+  <w:num w:numId="7" w16cid:durableId="372079372">
     <w:abstractNumId w:val="7"/>
     <w:lvlOverride w:ilvl="0">
       <w:startOverride w:val="1"/>
@@ -23058,7 +23079,7 @@
       <w:startOverride w:val="1"/>
     </w:lvlOverride>
   </w:num>
-  <w:num w:numId="8">
+  <w:num w:numId="8" w16cid:durableId="1907691418">
     <w:abstractNumId w:val="8"/>
     <w:lvlOverride w:ilvl="0">
       <w:startOverride w:val="1"/>
@@ -23088,7 +23109,7 @@
       <w:startOverride w:val="1"/>
     </w:lvlOverride>
   </w:num>
-  <w:num w:numId="9">
+  <w:num w:numId="9" w16cid:durableId="1858693734">
     <w:abstractNumId w:val="9"/>
     <w:lvlOverride w:ilvl="0">
       <w:startOverride w:val="1"/>
@@ -23118,13 +23139,13 @@
       <w:startOverride w:val="1"/>
     </w:lvlOverride>
   </w:num>
-  <w:num w:numId="10">
+  <w:num w:numId="10" w16cid:durableId="4750867">
     <w:abstractNumId w:val="11"/>
   </w:num>
-  <w:num w:numId="11">
+  <w:num w:numId="11" w16cid:durableId="842821768">
     <w:abstractNumId w:val="0"/>
   </w:num>
-  <w:num w:numId="12">
+  <w:num w:numId="12" w16cid:durableId="1213541249">
     <w:abstractNumId w:val="9"/>
     <w:lvlOverride w:ilvl="0">
       <w:startOverride w:val="1"/>
@@ -23154,40 +23175,40 @@
       <w:startOverride w:val="1"/>
     </w:lvlOverride>
   </w:num>
-  <w:num w:numId="13">
+  <w:num w:numId="13" w16cid:durableId="2017921021">
     <w:abstractNumId w:val="19"/>
   </w:num>
-  <w:num w:numId="14">
+  <w:num w:numId="14" w16cid:durableId="1641421174">
     <w:abstractNumId w:val="19"/>
   </w:num>
-  <w:num w:numId="15">
+  <w:num w:numId="15" w16cid:durableId="445928279">
     <w:abstractNumId w:val="10"/>
   </w:num>
-  <w:num w:numId="16">
+  <w:num w:numId="16" w16cid:durableId="1365593798">
     <w:abstractNumId w:val="13"/>
   </w:num>
-  <w:num w:numId="17">
+  <w:num w:numId="17" w16cid:durableId="1614901101">
     <w:abstractNumId w:val="17"/>
   </w:num>
-  <w:num w:numId="18">
+  <w:num w:numId="18" w16cid:durableId="635797286">
     <w:abstractNumId w:val="17"/>
     <w:lvlOverride w:ilvl="0">
       <w:startOverride w:val="1"/>
     </w:lvlOverride>
   </w:num>
-  <w:num w:numId="19">
+  <w:num w:numId="19" w16cid:durableId="276177920">
     <w:abstractNumId w:val="14"/>
   </w:num>
-  <w:num w:numId="20">
+  <w:num w:numId="20" w16cid:durableId="345525381">
     <w:abstractNumId w:val="18"/>
   </w:num>
-  <w:num w:numId="21">
+  <w:num w:numId="21" w16cid:durableId="283274592">
     <w:abstractNumId w:val="15"/>
   </w:num>
-  <w:num w:numId="22">
+  <w:num w:numId="22" w16cid:durableId="904027779">
     <w:abstractNumId w:val="16"/>
   </w:num>
-  <w:num w:numId="23">
+  <w:num w:numId="23" w16cid:durableId="604121621">
     <w:abstractNumId w:val="12"/>
   </w:num>
 </w:numbering>

</xml_diff>